<commit_message>
some cosmetic + plan
</commit_message>
<xml_diff>
--- a/doc/protokol_kont.docx
+++ b/doc/protokol_kont.docx
@@ -53,13 +53,28 @@
                 <w:bCs/>
               </w:rPr>
               <w:br/>
-              <w:t>заседания военно-врачебной комиссии</w:t>
-            </w:r>
+              <w:t xml:space="preserve">заседания военно-врачебной </w:t>
+            </w:r>
+            <w:proofErr w:type="spellStart"/>
             <w:r>
               <w:rPr>
                 <w:b/>
-              </w:rPr>
-              <w:t xml:space="preserve">хирургического профиля </w:t>
+                <w:bCs/>
+              </w:rPr>
+              <w:t>комиссии</w:t>
+            </w:r>
+            <w:r>
+              <w:rPr>
+                <w:b/>
+              </w:rPr>
+              <w:t>хирургического</w:t>
+            </w:r>
+            <w:proofErr w:type="spellEnd"/>
+            <w:r>
+              <w:rPr>
+                <w:b/>
+              </w:rPr>
+              <w:t xml:space="preserve"> профиля </w:t>
             </w:r>
           </w:p>
           <w:p>
@@ -93,7 +108,23 @@
                 <w:sz w:val="28"/>
                 <w:szCs w:val="28"/>
               </w:rPr>
-              <w:t>{{ data_vvk }}</w:t>
+              <w:t xml:space="preserve">{{ </w:t>
+            </w:r>
+            <w:proofErr w:type="spellStart"/>
+            <w:r>
+              <w:rPr>
+                <w:sz w:val="28"/>
+                <w:szCs w:val="28"/>
+              </w:rPr>
+              <w:t>data_vvk</w:t>
+            </w:r>
+            <w:proofErr w:type="spellEnd"/>
+            <w:r>
+              <w:rPr>
+                <w:sz w:val="28"/>
+                <w:szCs w:val="28"/>
+              </w:rPr>
+              <w:t xml:space="preserve"> }}</w:t>
             </w:r>
             <w:r>
               <w:rPr>
@@ -781,7 +812,23 @@
                 <w:rFonts w:ascii="Times New Roman" w:hAnsi="Times New Roman"/>
                 <w:b/>
               </w:rPr>
-              <w:t>{{ fio }}</w:t>
+              <w:t xml:space="preserve">{{ </w:t>
+            </w:r>
+            <w:proofErr w:type="spellStart"/>
+            <w:r>
+              <w:rPr>
+                <w:rFonts w:ascii="Times New Roman" w:hAnsi="Times New Roman"/>
+                <w:b/>
+              </w:rPr>
+              <w:t>fio</w:t>
+            </w:r>
+            <w:proofErr w:type="spellEnd"/>
+            <w:r>
+              <w:rPr>
+                <w:rFonts w:ascii="Times New Roman" w:hAnsi="Times New Roman"/>
+                <w:b/>
+              </w:rPr>
+              <w:t xml:space="preserve"> }}</w:t>
             </w:r>
           </w:p>
           <w:p>
@@ -947,6 +994,7 @@
               </w:rPr>
               <w:t xml:space="preserve">{{ </w:t>
             </w:r>
+            <w:proofErr w:type="spellStart"/>
             <w:r>
               <w:rPr>
                 <w:rFonts w:ascii="Times New Roman" w:hAnsi="Times New Roman"/>
@@ -955,6 +1003,7 @@
               </w:rPr>
               <w:t>vch</w:t>
             </w:r>
+            <w:proofErr w:type="spellEnd"/>
             <w:r>
               <w:rPr>
                 <w:rFonts w:ascii="Times New Roman" w:hAnsi="Times New Roman"/>
@@ -1008,7 +1057,7 @@
                 <w:szCs w:val="22"/>
                 <w:lang w:val="ru-RU"/>
               </w:rPr>
-              <w:t xml:space="preserve">по призыву с </w:t>
+              <w:t xml:space="preserve">по призыву </w:t>
             </w:r>
             <w:r>
               <w:rPr>
@@ -1019,6 +1068,7 @@
               </w:rPr>
               <w:t xml:space="preserve">{{ </w:t>
             </w:r>
+            <w:proofErr w:type="spellStart"/>
             <w:r>
               <w:rPr>
                 <w:rFonts w:ascii="Times New Roman" w:hAnsi="Times New Roman"/>
@@ -1027,6 +1077,7 @@
               </w:rPr>
               <w:t>priziv</w:t>
             </w:r>
+            <w:proofErr w:type="spellEnd"/>
             <w:r>
               <w:rPr>
                 <w:rFonts w:ascii="Times New Roman" w:hAnsi="Times New Roman"/>
@@ -1043,7 +1094,7 @@
                 <w:szCs w:val="22"/>
                 <w:lang w:val="ru-RU"/>
               </w:rPr>
-              <w:t xml:space="preserve"> по </w:t>
+              <w:t xml:space="preserve"> </w:t>
             </w:r>
             <w:r>
               <w:rPr>
@@ -1054,6 +1105,7 @@
               </w:rPr>
               <w:t xml:space="preserve">{{ </w:t>
             </w:r>
+            <w:proofErr w:type="spellStart"/>
             <w:r>
               <w:rPr>
                 <w:rFonts w:ascii="Times New Roman" w:hAnsi="Times New Roman"/>
@@ -1062,6 +1114,7 @@
               </w:rPr>
               <w:t>drmbel</w:t>
             </w:r>
+            <w:proofErr w:type="spellEnd"/>
             <w:r>
               <w:rPr>
                 <w:rFonts w:ascii="Times New Roman" w:hAnsi="Times New Roman"/>
@@ -1089,6 +1142,7 @@
               </w:rPr>
               <w:t xml:space="preserve">{{ </w:t>
             </w:r>
+            <w:proofErr w:type="spellStart"/>
             <w:r>
               <w:rPr>
                 <w:rFonts w:ascii="Times New Roman" w:hAnsi="Times New Roman"/>
@@ -1097,6 +1151,7 @@
               </w:rPr>
               <w:t>voenkomat</w:t>
             </w:r>
+            <w:proofErr w:type="spellEnd"/>
             <w:r>
               <w:rPr>
                 <w:rFonts w:ascii="Times New Roman" w:hAnsi="Times New Roman"/>
@@ -1131,7 +1186,27 @@
                 <w:szCs w:val="22"/>
                 <w:lang w:val="ru-RU"/>
               </w:rPr>
-              <w:t>{{contract_start}}</w:t>
+              <w:t>{{</w:t>
+            </w:r>
+            <w:proofErr w:type="spellStart"/>
+            <w:r>
+              <w:rPr>
+                <w:rFonts w:ascii="Times New Roman" w:hAnsi="Times New Roman"/>
+                <w:sz w:val="22"/>
+                <w:szCs w:val="22"/>
+                <w:lang w:val="ru-RU"/>
+              </w:rPr>
+              <w:t>contract_start</w:t>
+            </w:r>
+            <w:proofErr w:type="spellEnd"/>
+            <w:r>
+              <w:rPr>
+                <w:rFonts w:ascii="Times New Roman" w:hAnsi="Times New Roman"/>
+                <w:sz w:val="22"/>
+                <w:szCs w:val="22"/>
+                <w:lang w:val="ru-RU"/>
+              </w:rPr>
+              <w:t>}}</w:t>
             </w:r>
             <w:r>
               <w:rPr>
@@ -1149,7 +1224,27 @@
                 <w:szCs w:val="22"/>
                 <w:lang w:val="ru-RU"/>
               </w:rPr>
-              <w:t xml:space="preserve">{{ contract_with }}  </w:t>
+              <w:t xml:space="preserve">{{ </w:t>
+            </w:r>
+            <w:proofErr w:type="spellStart"/>
+            <w:r>
+              <w:rPr>
+                <w:rFonts w:ascii="Times New Roman" w:hAnsi="Times New Roman"/>
+                <w:sz w:val="22"/>
+                <w:szCs w:val="22"/>
+                <w:lang w:val="ru-RU"/>
+              </w:rPr>
+              <w:t>contract_with</w:t>
+            </w:r>
+            <w:proofErr w:type="spellEnd"/>
+            <w:r>
+              <w:rPr>
+                <w:rFonts w:ascii="Times New Roman" w:hAnsi="Times New Roman"/>
+                <w:sz w:val="22"/>
+                <w:szCs w:val="22"/>
+                <w:lang w:val="ru-RU"/>
+              </w:rPr>
+              <w:t xml:space="preserve"> }}  </w:t>
             </w:r>
             <w:r>
               <w:rPr>
@@ -1167,7 +1262,27 @@
                 <w:szCs w:val="22"/>
                 <w:lang w:val="ru-RU"/>
               </w:rPr>
-              <w:t>{{ contract_end }}.</w:t>
+              <w:t xml:space="preserve">{{ </w:t>
+            </w:r>
+            <w:proofErr w:type="spellStart"/>
+            <w:r>
+              <w:rPr>
+                <w:rFonts w:ascii="Times New Roman" w:hAnsi="Times New Roman"/>
+                <w:sz w:val="22"/>
+                <w:szCs w:val="22"/>
+                <w:lang w:val="ru-RU"/>
+              </w:rPr>
+              <w:t>contract_end</w:t>
+            </w:r>
+            <w:proofErr w:type="spellEnd"/>
+            <w:r>
+              <w:rPr>
+                <w:rFonts w:ascii="Times New Roman" w:hAnsi="Times New Roman"/>
+                <w:sz w:val="22"/>
+                <w:szCs w:val="22"/>
+                <w:lang w:val="ru-RU"/>
+              </w:rPr>
+              <w:t xml:space="preserve"> }}.</w:t>
             </w:r>
           </w:p>
           <w:p>
@@ -1232,6 +1347,7 @@
               </w:rPr>
               <w:t>_</w:t>
             </w:r>
+            <w:proofErr w:type="spellStart"/>
             <w:r>
               <w:rPr>
                 <w:rFonts w:ascii="Times New Roman" w:hAnsi="Times New Roman"/>
@@ -1240,6 +1356,7 @@
               </w:rPr>
               <w:t>vvk</w:t>
             </w:r>
+            <w:proofErr w:type="spellEnd"/>
             <w:r>
               <w:rPr>
                 <w:rFonts w:ascii="Times New Roman" w:hAnsi="Times New Roman"/>
@@ -1337,7 +1454,29 @@
                 <w:szCs w:val="22"/>
                 <w:lang w:val="ru-RU"/>
               </w:rPr>
-              <w:t>{{ complaints }}</w:t>
+              <w:t xml:space="preserve">{{ </w:t>
+            </w:r>
+            <w:proofErr w:type="spellStart"/>
+            <w:r>
+              <w:rPr>
+                <w:rFonts w:ascii="Times New Roman" w:hAnsi="Times New Roman"/>
+                <w:bCs/>
+                <w:sz w:val="22"/>
+                <w:szCs w:val="22"/>
+                <w:lang w:val="ru-RU"/>
+              </w:rPr>
+              <w:t>complaints</w:t>
+            </w:r>
+            <w:proofErr w:type="spellEnd"/>
+            <w:r>
+              <w:rPr>
+                <w:rFonts w:ascii="Times New Roman" w:hAnsi="Times New Roman"/>
+                <w:bCs/>
+                <w:sz w:val="22"/>
+                <w:szCs w:val="22"/>
+                <w:lang w:val="ru-RU"/>
+              </w:rPr>
+              <w:t xml:space="preserve"> }}</w:t>
             </w:r>
             <w:r>
               <w:rPr>
@@ -1388,6 +1527,7 @@
               </w:rPr>
               <w:t xml:space="preserve">{{ </w:t>
             </w:r>
+            <w:proofErr w:type="spellStart"/>
             <w:r>
               <w:rPr>
                 <w:rFonts w:ascii="Times New Roman" w:hAnsi="Times New Roman"/>
@@ -1396,6 +1536,7 @@
               </w:rPr>
               <w:t>anamnes</w:t>
             </w:r>
+            <w:proofErr w:type="spellEnd"/>
             <w:r>
               <w:rPr>
                 <w:rFonts w:ascii="Times New Roman" w:hAnsi="Times New Roman"/>
@@ -2008,6 +2149,7 @@
                 <w:b/>
                 <w:sz w:val="28"/>
                 <w:szCs w:val="28"/>
+                <w:lang w:val="ru-RU"/>
               </w:rPr>
             </w:pPr>
           </w:p>
@@ -2065,6 +2207,7 @@
                 <w:rFonts w:ascii="Times New Roman" w:hAnsi="Times New Roman"/>
                 <w:sz w:val="28"/>
                 <w:szCs w:val="28"/>
+                <w:lang w:val="ru-RU"/>
               </w:rPr>
             </w:pPr>
           </w:p>
@@ -2328,8 +2471,16 @@
               <w:rPr>
                 <w:rFonts w:ascii="Times New Roman" w:hAnsi="Times New Roman"/>
               </w:rPr>
-              <w:t>Д. Назаренко</w:t>
-            </w:r>
+              <w:t xml:space="preserve">Д. </w:t>
+            </w:r>
+            <w:proofErr w:type="spellStart"/>
+            <w:r>
+              <w:rPr>
+                <w:rFonts w:ascii="Times New Roman" w:hAnsi="Times New Roman"/>
+              </w:rPr>
+              <w:t>Назаренко</w:t>
+            </w:r>
+            <w:proofErr w:type="spellEnd"/>
           </w:p>
         </w:tc>
       </w:tr>

</xml_diff>